<commit_message>
added intro to all products
</commit_message>
<xml_diff>
--- a/products/Word files/international week.docx
+++ b/products/Word files/international week.docx
@@ -35,19 +35,23 @@
         </w:rPr>
         <w:t xml:space="preserve">utcome </w:t>
       </w:r>
-      <w:proofErr w:type="spellStart"/>
-      <w:r>
-        <w:rPr>
-          <w:lang w:val="en-GB"/>
-        </w:rPr>
-        <w:t>bla</w:t>
-      </w:r>
-      <w:proofErr w:type="spellEnd"/>
-      <w:r>
-        <w:rPr>
-          <w:lang w:val="en-GB"/>
-        </w:rPr>
-        <w:t xml:space="preserve"> we had an international week where people from Toronto, Canada came to visit for three days. The people from Toronto were divided by our groups. We got Keira added to our group. She is a Chinese girl who is studying in Toronto. </w:t>
+      <w:r>
+        <w:rPr>
+          <w:lang w:val="en-GB"/>
+        </w:rPr>
+        <w:t>goal-oriented interaction</w:t>
+      </w:r>
+      <w:r>
+        <w:rPr>
+          <w:lang w:val="en-GB"/>
+        </w:rPr>
+        <w:t xml:space="preserve"> </w:t>
+      </w:r>
+      <w:r>
+        <w:rPr>
+          <w:lang w:val="en-GB"/>
+        </w:rPr>
+        <w:t xml:space="preserve">we had an international week where people from Toronto, Canada came to visit for three days. The people from Toronto were divided by our groups. We got Keira added to our group. She is a Chinese girl who is studying in Toronto. </w:t>
       </w:r>
     </w:p>
     <w:p>
@@ -101,21 +105,7 @@
         <w:rPr>
           <w:lang w:val="en-GB"/>
         </w:rPr>
-        <w:t xml:space="preserve">going to the </w:t>
-      </w:r>
-      <w:proofErr w:type="spellStart"/>
-      <w:r>
-        <w:rPr>
-          <w:lang w:val="en-GB"/>
-        </w:rPr>
-        <w:t>Evoluon</w:t>
-      </w:r>
-      <w:proofErr w:type="spellEnd"/>
-      <w:r>
-        <w:rPr>
-          <w:lang w:val="en-GB"/>
-        </w:rPr>
-        <w:t xml:space="preserve"> w</w:t>
+        <w:t>going to the Evoluon w</w:t>
       </w:r>
       <w:r>
         <w:rPr>
@@ -163,21 +153,7 @@
         <w:rPr>
           <w:lang w:val="en-GB"/>
         </w:rPr>
-        <w:t xml:space="preserve">After visiting the </w:t>
-      </w:r>
-      <w:proofErr w:type="spellStart"/>
-      <w:r>
-        <w:rPr>
-          <w:lang w:val="en-GB"/>
-        </w:rPr>
-        <w:t>Evoluon</w:t>
-      </w:r>
-      <w:proofErr w:type="spellEnd"/>
-      <w:r>
-        <w:rPr>
-          <w:lang w:val="en-GB"/>
-        </w:rPr>
-        <w:t xml:space="preserve"> we </w:t>
+        <w:t xml:space="preserve">After visiting the Evoluon we </w:t>
       </w:r>
       <w:r>
         <w:rPr>
@@ -417,21 +393,7 @@
         <w:rPr>
           <w:lang w:val="en-GB"/>
         </w:rPr>
-        <w:t xml:space="preserve">The next day we decided to go to </w:t>
-      </w:r>
-      <w:proofErr w:type="spellStart"/>
-      <w:r>
-        <w:rPr>
-          <w:lang w:val="en-GB"/>
-        </w:rPr>
-        <w:t>Strijp</w:t>
-      </w:r>
-      <w:proofErr w:type="spellEnd"/>
-      <w:r>
-        <w:rPr>
-          <w:lang w:val="en-GB"/>
-        </w:rPr>
-        <w:t xml:space="preserve"> and see what kind of installations there were. We started by going to </w:t>
+        <w:t xml:space="preserve">The next day we decided to go to Strijp and see what kind of installations there were. We started by going to </w:t>
       </w:r>
       <w:r>
         <w:rPr>
@@ -514,21 +476,7 @@
           <w:lang w:val="en-GB"/>
         </w:rPr>
         <w:lastRenderedPageBreak/>
-        <w:t xml:space="preserve">Afterwards we went to the </w:t>
-      </w:r>
-      <w:proofErr w:type="spellStart"/>
-      <w:r>
-        <w:rPr>
-          <w:lang w:val="en-GB"/>
-        </w:rPr>
-        <w:t>Klokgebouw</w:t>
-      </w:r>
-      <w:proofErr w:type="spellEnd"/>
-      <w:r>
-        <w:rPr>
-          <w:lang w:val="en-GB"/>
-        </w:rPr>
-        <w:t xml:space="preserve">. Here we </w:t>
+        <w:t xml:space="preserve">Afterwards we went to the Klokgebouw. Here we </w:t>
       </w:r>
       <w:r>
         <w:rPr>

</xml_diff>